<commit_message>
Uploaded wrong report on previous commit
</commit_message>
<xml_diff>
--- a/Relatorio_Estagio_Modelo_v0.02.docx
+++ b/Relatorio_Estagio_Modelo_v0.02.docx
@@ -9,7 +9,7 @@
           <w:lang w:eastAsia="pt-PT"/>
         </w:rPr>
         <w:drawing>
-          <wp:anchor distT="0" distB="0" distL="114300" distR="114300" simplePos="0" relativeHeight="251660288" behindDoc="1" locked="0" layoutInCell="1" allowOverlap="1" wp14:anchorId="5AED329B" wp14:editId="71EBA027">
+          <wp:anchor distT="0" distB="0" distL="114300" distR="114300" simplePos="0" relativeHeight="251660288" behindDoc="1" locked="0" layoutInCell="1" allowOverlap="1" wp14:anchorId="5AED329B" wp14:editId="7B8923E8">
             <wp:simplePos x="0" y="0"/>
             <wp:positionH relativeFrom="column">
               <wp:posOffset>348615</wp:posOffset>
@@ -44,7 +44,7 @@
                     <pic:cNvPicPr/>
                   </pic:nvPicPr>
                   <pic:blipFill>
-                    <a:blip r:embed="rId8" cstate="print">
+                    <a:blip r:embed="rId11" cstate="print">
                       <a:extLst>
                         <a:ext uri="{28A0092B-C50C-407E-A947-70E740481C1C}">
                           <a14:useLocalDpi xmlns:a14="http://schemas.microsoft.com/office/drawing/2010/main" val="0"/>
@@ -105,7 +105,7 @@
                     <pic:cNvPicPr/>
                   </pic:nvPicPr>
                   <pic:blipFill>
-                    <a:blip r:embed="rId9" cstate="print">
+                    <a:blip r:embed="rId12" cstate="print">
                       <a:extLst>
                         <a:ext uri="{28A0092B-C50C-407E-A947-70E740481C1C}">
                           <a14:useLocalDpi xmlns:a14="http://schemas.microsoft.com/office/drawing/2010/main" val="0"/>
@@ -268,9 +268,9 @@
     <w:p>
       <w:pPr>
         <w:sectPr>
-          <w:footerReference w:type="even" r:id="rId10"/>
-          <w:footerReference w:type="default" r:id="rId11"/>
-          <w:footerReference w:type="first" r:id="rId12"/>
+          <w:footerReference w:type="even" r:id="rId13"/>
+          <w:footerReference w:type="default" r:id="rId14"/>
+          <w:footerReference w:type="first" r:id="rId15"/>
           <w:pgSz w:w="11906" w:h="16838"/>
           <w:pgMar w:top="1418" w:right="1134" w:bottom="1134" w:left="1701" w:header="709" w:footer="709" w:gutter="0"/>
           <w:pgNumType w:fmt="upperRoman" w:start="1"/>
@@ -389,20 +389,14 @@
         <w:t xml:space="preserve"> </w:t>
       </w:r>
       <w:r>
-        <w:t>[</w:t>
-      </w:r>
-      <w:r>
-        <w:t>Nome do Orientador</w:t>
-      </w:r>
-      <w:r>
-        <w:t xml:space="preserve"> na Empresa]</w:t>
+        <w:t>Carlos Manuel Ribeiro Ferreira</w:t>
       </w:r>
     </w:p>
     <w:p/>
     <w:p>
       <w:pPr>
         <w:sectPr>
-          <w:footerReference w:type="default" r:id="rId13"/>
+          <w:footerReference w:type="default" r:id="rId16"/>
           <w:type w:val="oddPage"/>
           <w:pgSz w:w="11906" w:h="16838"/>
           <w:pgMar w:top="1418" w:right="1134" w:bottom="1134" w:left="1701" w:header="709" w:footer="709" w:gutter="0"/>
@@ -431,32 +425,25 @@
     <w:p/>
     <w:p>
       <w:r>
-        <w:t>[</w:t>
-      </w:r>
-      <w:r>
-        <w:t>Resumo do trabalho realizado. Deve ser sucinto, e cobrir todo o relatório: uma introdução ao problema que se pretendeu resolver, um pequeno resumo da abordagem realizada, e algumas conclusões do trabalho atingido.</w:t>
-      </w:r>
-    </w:p>
-    <w:p>
-      <w:r>
-        <w:t>Poderão ser criados vários parágrafos, até para que cada um corresponda às três fases de introdução, desenvolvimento e conclusão.</w:t>
-      </w:r>
-    </w:p>
-    <w:p>
-      <w:r>
-        <w:t>Não é relevante colocar no resumo o local d</w:t>
-      </w:r>
-      <w:r>
-        <w:t xml:space="preserve">e </w:t>
-      </w:r>
-      <w:r>
-        <w:t>estágio ou a referência ao curso. Essa informação já consta da capa</w:t>
-      </w:r>
-      <w:r>
-        <w:t>.</w:t>
-      </w:r>
-      <w:r>
-        <w:t>]</w:t>
+        <w:t xml:space="preserve">Este trabalho foca-se no desenvolvimento duma aplicação web. Foi </w:t>
+      </w:r>
+      <w:proofErr w:type="gramStart"/>
+      <w:r>
+        <w:t>optado</w:t>
+      </w:r>
+      <w:proofErr w:type="gramEnd"/>
+      <w:r>
+        <w:t xml:space="preserve"> o uso da framework de PHP Laravel. O objetivo é a gestão interna da empresa no que toca à organização de dados sobre os seus clientes e projetos.</w:t>
+      </w:r>
+    </w:p>
+    <w:p>
+      <w:r>
+        <w:t xml:space="preserve">A funcionalidade principal da aplicação é a gestão das prioridades dos empregados, que permite um controlo eficiente das tarefas e responsabilidades nos vários projetos. </w:t>
+      </w:r>
+    </w:p>
+    <w:p>
+      <w:r>
+        <w:t>O objetivo é melhorar o fluxo de trabalho, reduzir erros, e providenciar uma clara visão sobre o trabalho a fazer.</w:t>
       </w:r>
     </w:p>
     <w:p/>
@@ -487,21 +474,35 @@
         <w:t>ABSTRACT</w:t>
       </w:r>
     </w:p>
-    <w:p/>
-    <w:p>
-      <w:r>
-        <w:t>[Iniciar texto]</w:t>
-      </w:r>
-    </w:p>
-    <w:p/>
-    <w:p/>
-    <w:p/>
-    <w:p/>
-    <w:p>
-      <w:pPr>
-        <w:pStyle w:val="TituloNoNumerado"/>
-        <w:ind w:firstLine="0"/>
-        <w:jc w:val="both"/>
+    <w:p>
+      <w:pPr>
+        <w:rPr>
+          <w:lang w:val="en-US"/>
+        </w:rPr>
+      </w:pPr>
+      <w:r>
+        <w:rPr>
+          <w:lang w:val="en-US"/>
+        </w:rPr>
+        <w:t>This project focuses on th</w:t>
+      </w:r>
+      <w:r>
+        <w:rPr>
+          <w:lang w:val="en-US"/>
+        </w:rPr>
+        <w:t>e development of a web application. The use of the PHP framework Laravel was chosen. The goal is the internal management of a company regarding managing data related to their clients and projects.</w:t>
+      </w:r>
+    </w:p>
+    <w:p>
+      <w:r>
+        <w:rPr>
+          <w:lang w:val="en-US"/>
+        </w:rPr>
+        <w:t>The main functionality is the management of employee priorities, to achieve an efficient control over the tasks and responsibilities of various projects.</w:t>
+      </w:r>
+    </w:p>
+    <w:p>
+      <w:pPr>
         <w:sectPr>
           <w:pgSz w:w="11906" w:h="16838"/>
           <w:pgMar w:top="1418" w:right="1134" w:bottom="1134" w:left="1701" w:header="709" w:footer="709" w:gutter="0"/>
@@ -510,6 +511,18 @@
           <w:docGrid w:linePitch="360"/>
         </w:sectPr>
       </w:pPr>
+      <w:r>
+        <w:rPr>
+          <w:lang w:val="en-US"/>
+        </w:rPr>
+        <w:t>The goal was to i</w:t>
+      </w:r>
+      <w:r>
+        <w:rPr>
+          <w:lang w:val="en-US"/>
+        </w:rPr>
+        <w:t>mprove the workflow, reduce errors, and provide a clear vision over the remaining work.</w:t>
+      </w:r>
     </w:p>
     <w:p>
       <w:pPr>
@@ -585,7 +598,7 @@
           <w:r>
             <w:fldChar w:fldCharType="separate"/>
           </w:r>
-          <w:hyperlink w:anchor="_Toc177401312" w:history="1">
+          <w:hyperlink w:anchor="_Toc177573230" w:history="1">
             <w:r>
               <w:rPr>
                 <w:rStyle w:val="Hiperligao"/>
@@ -629,7 +642,7 @@
                 <w:noProof/>
                 <w:webHidden/>
               </w:rPr>
-              <w:instrText xml:space="preserve"> PAGEREF _Toc177401312 \h </w:instrText>
+              <w:instrText xml:space="preserve"> PAGEREF _Toc177573230 \h </w:instrText>
             </w:r>
             <w:r>
               <w:rPr>
@@ -675,7 +688,7 @@
               <w14:ligatures w14:val="standardContextual"/>
             </w:rPr>
           </w:pPr>
-          <w:hyperlink w:anchor="_Toc177401313" w:history="1">
+          <w:hyperlink w:anchor="_Toc177573231" w:history="1">
             <w:r>
               <w:rPr>
                 <w:rStyle w:val="Hiperligao"/>
@@ -719,7 +732,7 @@
                 <w:noProof/>
                 <w:webHidden/>
               </w:rPr>
-              <w:instrText xml:space="preserve"> PAGEREF _Toc177401313 \h </w:instrText>
+              <w:instrText xml:space="preserve"> PAGEREF _Toc177573231 \h </w:instrText>
             </w:r>
             <w:r>
               <w:rPr>
@@ -765,7 +778,7 @@
               <w14:ligatures w14:val="standardContextual"/>
             </w:rPr>
           </w:pPr>
-          <w:hyperlink w:anchor="_Toc177401314" w:history="1">
+          <w:hyperlink w:anchor="_Toc177573232" w:history="1">
             <w:r>
               <w:rPr>
                 <w:rStyle w:val="Hiperligao"/>
@@ -809,7 +822,7 @@
                 <w:noProof/>
                 <w:webHidden/>
               </w:rPr>
-              <w:instrText xml:space="preserve"> PAGEREF _Toc177401314 \h </w:instrText>
+              <w:instrText xml:space="preserve"> PAGEREF _Toc177573232 \h </w:instrText>
             </w:r>
             <w:r>
               <w:rPr>
@@ -855,7 +868,7 @@
               <w14:ligatures w14:val="standardContextual"/>
             </w:rPr>
           </w:pPr>
-          <w:hyperlink w:anchor="_Toc177401315" w:history="1">
+          <w:hyperlink w:anchor="_Toc177573233" w:history="1">
             <w:r>
               <w:rPr>
                 <w:rStyle w:val="Hiperligao"/>
@@ -899,7 +912,7 @@
                 <w:noProof/>
                 <w:webHidden/>
               </w:rPr>
-              <w:instrText xml:space="preserve"> PAGEREF _Toc177401315 \h </w:instrText>
+              <w:instrText xml:space="preserve"> PAGEREF _Toc177573233 \h </w:instrText>
             </w:r>
             <w:r>
               <w:rPr>
@@ -945,7 +958,7 @@
               <w14:ligatures w14:val="standardContextual"/>
             </w:rPr>
           </w:pPr>
-          <w:hyperlink w:anchor="_Toc177401316" w:history="1">
+          <w:hyperlink w:anchor="_Toc177573234" w:history="1">
             <w:r>
               <w:rPr>
                 <w:rStyle w:val="Hiperligao"/>
@@ -989,7 +1002,7 @@
                 <w:noProof/>
                 <w:webHidden/>
               </w:rPr>
-              <w:instrText xml:space="preserve"> PAGEREF _Toc177401316 \h </w:instrText>
+              <w:instrText xml:space="preserve"> PAGEREF _Toc177573234 \h </w:instrText>
             </w:r>
             <w:r>
               <w:rPr>
@@ -1035,7 +1048,7 @@
               <w14:ligatures w14:val="standardContextual"/>
             </w:rPr>
           </w:pPr>
-          <w:hyperlink w:anchor="_Toc177401317" w:history="1">
+          <w:hyperlink w:anchor="_Toc177573235" w:history="1">
             <w:r>
               <w:rPr>
                 <w:rStyle w:val="Hiperligao"/>
@@ -1079,7 +1092,7 @@
                 <w:noProof/>
                 <w:webHidden/>
               </w:rPr>
-              <w:instrText xml:space="preserve"> PAGEREF _Toc177401317 \h </w:instrText>
+              <w:instrText xml:space="preserve"> PAGEREF _Toc177573235 \h </w:instrText>
             </w:r>
             <w:r>
               <w:rPr>
@@ -1125,7 +1138,7 @@
               <w14:ligatures w14:val="standardContextual"/>
             </w:rPr>
           </w:pPr>
-          <w:hyperlink w:anchor="_Toc177401318" w:history="1">
+          <w:hyperlink w:anchor="_Toc177573236" w:history="1">
             <w:r>
               <w:rPr>
                 <w:rStyle w:val="Hiperligao"/>
@@ -1169,7 +1182,7 @@
                 <w:noProof/>
                 <w:webHidden/>
               </w:rPr>
-              <w:instrText xml:space="preserve"> PAGEREF _Toc177401318 \h </w:instrText>
+              <w:instrText xml:space="preserve"> PAGEREF _Toc177573236 \h </w:instrText>
             </w:r>
             <w:r>
               <w:rPr>
@@ -1215,7 +1228,7 @@
               <w14:ligatures w14:val="standardContextual"/>
             </w:rPr>
           </w:pPr>
-          <w:hyperlink w:anchor="_Toc177401319" w:history="1">
+          <w:hyperlink w:anchor="_Toc177573237" w:history="1">
             <w:r>
               <w:rPr>
                 <w:rStyle w:val="Hiperligao"/>
@@ -1259,7 +1272,7 @@
                 <w:noProof/>
                 <w:webHidden/>
               </w:rPr>
-              <w:instrText xml:space="preserve"> PAGEREF _Toc177401319 \h </w:instrText>
+              <w:instrText xml:space="preserve"> PAGEREF _Toc177573237 \h </w:instrText>
             </w:r>
             <w:r>
               <w:rPr>
@@ -1305,7 +1318,7 @@
               <w14:ligatures w14:val="standardContextual"/>
             </w:rPr>
           </w:pPr>
-          <w:hyperlink w:anchor="_Toc177401320" w:history="1">
+          <w:hyperlink w:anchor="_Toc177573238" w:history="1">
             <w:r>
               <w:rPr>
                 <w:rStyle w:val="Hiperligao"/>
@@ -1349,7 +1362,7 @@
                 <w:noProof/>
                 <w:webHidden/>
               </w:rPr>
-              <w:instrText xml:space="preserve"> PAGEREF _Toc177401320 \h </w:instrText>
+              <w:instrText xml:space="preserve"> PAGEREF _Toc177573238 \h </w:instrText>
             </w:r>
             <w:r>
               <w:rPr>
@@ -1395,7 +1408,7 @@
               <w14:ligatures w14:val="standardContextual"/>
             </w:rPr>
           </w:pPr>
-          <w:hyperlink w:anchor="_Toc177401321" w:history="1">
+          <w:hyperlink w:anchor="_Toc177573239" w:history="1">
             <w:r>
               <w:rPr>
                 <w:rStyle w:val="Hiperligao"/>
@@ -1439,7 +1452,7 @@
                 <w:noProof/>
                 <w:webHidden/>
               </w:rPr>
-              <w:instrText xml:space="preserve"> PAGEREF _Toc177401321 \h </w:instrText>
+              <w:instrText xml:space="preserve"> PAGEREF _Toc177573239 \h </w:instrText>
             </w:r>
             <w:r>
               <w:rPr>
@@ -1485,7 +1498,7 @@
               <w14:ligatures w14:val="standardContextual"/>
             </w:rPr>
           </w:pPr>
-          <w:hyperlink w:anchor="_Toc177401322" w:history="1">
+          <w:hyperlink w:anchor="_Toc177573240" w:history="1">
             <w:r>
               <w:rPr>
                 <w:rStyle w:val="Hiperligao"/>
@@ -1529,7 +1542,7 @@
                 <w:noProof/>
                 <w:webHidden/>
               </w:rPr>
-              <w:instrText xml:space="preserve"> PAGEREF _Toc177401322 \h </w:instrText>
+              <w:instrText xml:space="preserve"> PAGEREF _Toc177573240 \h </w:instrText>
             </w:r>
             <w:r>
               <w:rPr>
@@ -1575,7 +1588,7 @@
               <w14:ligatures w14:val="standardContextual"/>
             </w:rPr>
           </w:pPr>
-          <w:hyperlink w:anchor="_Toc177401323" w:history="1">
+          <w:hyperlink w:anchor="_Toc177573241" w:history="1">
             <w:r>
               <w:rPr>
                 <w:rStyle w:val="Hiperligao"/>
@@ -1619,7 +1632,7 @@
                 <w:noProof/>
                 <w:webHidden/>
               </w:rPr>
-              <w:instrText xml:space="preserve"> PAGEREF _Toc177401323 \h </w:instrText>
+              <w:instrText xml:space="preserve"> PAGEREF _Toc177573241 \h </w:instrText>
             </w:r>
             <w:r>
               <w:rPr>
@@ -1665,7 +1678,7 @@
               <w14:ligatures w14:val="standardContextual"/>
             </w:rPr>
           </w:pPr>
-          <w:hyperlink w:anchor="_Toc177401324" w:history="1">
+          <w:hyperlink w:anchor="_Toc177573242" w:history="1">
             <w:r>
               <w:rPr>
                 <w:rStyle w:val="Hiperligao"/>
@@ -1709,7 +1722,7 @@
                 <w:noProof/>
                 <w:webHidden/>
               </w:rPr>
-              <w:instrText xml:space="preserve"> PAGEREF _Toc177401324 \h </w:instrText>
+              <w:instrText xml:space="preserve"> PAGEREF _Toc177573242 \h </w:instrText>
             </w:r>
             <w:r>
               <w:rPr>
@@ -1755,7 +1768,7 @@
               <w14:ligatures w14:val="standardContextual"/>
             </w:rPr>
           </w:pPr>
-          <w:hyperlink w:anchor="_Toc177401325" w:history="1">
+          <w:hyperlink w:anchor="_Toc177573243" w:history="1">
             <w:r>
               <w:rPr>
                 <w:rStyle w:val="Hiperligao"/>
@@ -1799,7 +1812,7 @@
                 <w:noProof/>
                 <w:webHidden/>
               </w:rPr>
-              <w:instrText xml:space="preserve"> PAGEREF _Toc177401325 \h </w:instrText>
+              <w:instrText xml:space="preserve"> PAGEREF _Toc177573243 \h </w:instrText>
             </w:r>
             <w:r>
               <w:rPr>
@@ -1845,7 +1858,7 @@
               <w14:ligatures w14:val="standardContextual"/>
             </w:rPr>
           </w:pPr>
-          <w:hyperlink w:anchor="_Toc177401326" w:history="1">
+          <w:hyperlink w:anchor="_Toc177573244" w:history="1">
             <w:r>
               <w:rPr>
                 <w:rStyle w:val="Hiperligao"/>
@@ -1889,7 +1902,7 @@
                 <w:noProof/>
                 <w:webHidden/>
               </w:rPr>
-              <w:instrText xml:space="preserve"> PAGEREF _Toc177401326 \h </w:instrText>
+              <w:instrText xml:space="preserve"> PAGEREF _Toc177573244 \h </w:instrText>
             </w:r>
             <w:r>
               <w:rPr>
@@ -1935,7 +1948,7 @@
               <w14:ligatures w14:val="standardContextual"/>
             </w:rPr>
           </w:pPr>
-          <w:hyperlink w:anchor="_Toc177401327" w:history="1">
+          <w:hyperlink w:anchor="_Toc177573245" w:history="1">
             <w:r>
               <w:rPr>
                 <w:rStyle w:val="Hiperligao"/>
@@ -1979,7 +1992,7 @@
                 <w:noProof/>
                 <w:webHidden/>
               </w:rPr>
-              <w:instrText xml:space="preserve"> PAGEREF _Toc177401327 \h </w:instrText>
+              <w:instrText xml:space="preserve"> PAGEREF _Toc177573245 \h </w:instrText>
             </w:r>
             <w:r>
               <w:rPr>
@@ -2025,7 +2038,7 @@
               <w14:ligatures w14:val="standardContextual"/>
             </w:rPr>
           </w:pPr>
-          <w:hyperlink w:anchor="_Toc177401328" w:history="1">
+          <w:hyperlink w:anchor="_Toc177573246" w:history="1">
             <w:r>
               <w:rPr>
                 <w:rStyle w:val="Hiperligao"/>
@@ -2069,7 +2082,7 @@
                 <w:noProof/>
                 <w:webHidden/>
               </w:rPr>
-              <w:instrText xml:space="preserve"> PAGEREF _Toc177401328 \h </w:instrText>
+              <w:instrText xml:space="preserve"> PAGEREF _Toc177573246 \h </w:instrText>
             </w:r>
             <w:r>
               <w:rPr>
@@ -2115,7 +2128,7 @@
               <w14:ligatures w14:val="standardContextual"/>
             </w:rPr>
           </w:pPr>
-          <w:hyperlink w:anchor="_Toc177401329" w:history="1">
+          <w:hyperlink w:anchor="_Toc177573247" w:history="1">
             <w:r>
               <w:rPr>
                 <w:rStyle w:val="Hiperligao"/>
@@ -2159,7 +2172,7 @@
                 <w:noProof/>
                 <w:webHidden/>
               </w:rPr>
-              <w:instrText xml:space="preserve"> PAGEREF _Toc177401329 \h </w:instrText>
+              <w:instrText xml:space="preserve"> PAGEREF _Toc177573247 \h </w:instrText>
             </w:r>
             <w:r>
               <w:rPr>
@@ -2180,98 +2193,6 @@
                 <w:webHidden/>
               </w:rPr>
               <w:t>10</w:t>
-            </w:r>
-            <w:r>
-              <w:rPr>
-                <w:noProof/>
-                <w:webHidden/>
-              </w:rPr>
-              <w:fldChar w:fldCharType="end"/>
-            </w:r>
-          </w:hyperlink>
-        </w:p>
-        <w:p>
-          <w:pPr>
-            <w:pStyle w:val="ndice1"/>
-            <w:tabs>
-              <w:tab w:val="left" w:pos="1200"/>
-              <w:tab w:val="right" w:leader="dot" w:pos="9061"/>
-            </w:tabs>
-            <w:rPr>
-              <w:rFonts w:asciiTheme="minorHAnsi" w:eastAsiaTheme="minorEastAsia" w:hAnsiTheme="minorHAnsi" w:cstheme="minorBidi"/>
-              <w:noProof/>
-              <w:kern w:val="2"/>
-              <w:lang w:eastAsia="pt-PT"/>
-              <w14:ligatures w14:val="standardContextual"/>
-            </w:rPr>
-          </w:pPr>
-          <w:hyperlink w:anchor="_Toc177401330" w:history="1">
-            <w:r>
-              <w:rPr>
-                <w:rStyle w:val="Hiperligao"/>
-                <w:noProof/>
-                <w:lang w:val="en-US"/>
-              </w:rPr>
-              <w:t>5.</w:t>
-            </w:r>
-            <w:r>
-              <w:rPr>
-                <w:rFonts w:asciiTheme="minorHAnsi" w:eastAsiaTheme="minorEastAsia" w:hAnsiTheme="minorHAnsi" w:cstheme="minorBidi"/>
-                <w:noProof/>
-                <w:kern w:val="2"/>
-                <w:lang w:eastAsia="pt-PT"/>
-                <w14:ligatures w14:val="standardContextual"/>
-              </w:rPr>
-              <w:tab/>
-            </w:r>
-            <w:r>
-              <w:rPr>
-                <w:rStyle w:val="Hiperligao"/>
-                <w:noProof/>
-                <w:lang w:val="en-US"/>
-              </w:rPr>
-              <w:t>Bibliografia</w:t>
-            </w:r>
-            <w:r>
-              <w:rPr>
-                <w:noProof/>
-                <w:webHidden/>
-              </w:rPr>
-              <w:tab/>
-            </w:r>
-            <w:r>
-              <w:rPr>
-                <w:noProof/>
-                <w:webHidden/>
-              </w:rPr>
-              <w:fldChar w:fldCharType="begin"/>
-            </w:r>
-            <w:r>
-              <w:rPr>
-                <w:noProof/>
-                <w:webHidden/>
-              </w:rPr>
-              <w:instrText xml:space="preserve"> PAGEREF _Toc177401330 \h </w:instrText>
-            </w:r>
-            <w:r>
-              <w:rPr>
-                <w:noProof/>
-                <w:webHidden/>
-              </w:rPr>
-            </w:r>
-            <w:r>
-              <w:rPr>
-                <w:noProof/>
-                <w:webHidden/>
-              </w:rPr>
-              <w:fldChar w:fldCharType="separate"/>
-            </w:r>
-            <w:r>
-              <w:rPr>
-                <w:noProof/>
-                <w:webHidden/>
-              </w:rPr>
-              <w:t>11</w:t>
             </w:r>
             <w:r>
               <w:rPr>
@@ -2317,23 +2238,6 @@
     </w:p>
     <w:p>
       <w:pPr>
-        <w:pStyle w:val="TituloNoNumerado"/>
-        <w:rPr>
-          <w:sz w:val="72"/>
-          <w:szCs w:val="72"/>
-        </w:rPr>
-      </w:pPr>
-      <w:r>
-        <w:rPr>
-          <w:sz w:val="72"/>
-          <w:szCs w:val="72"/>
-        </w:rPr>
-        <w:t>ATUALIZAR PÁGINAS QUANDO TERMINADO</w:t>
-      </w:r>
-    </w:p>
-    <w:p/>
-    <w:p>
-      <w:pPr>
         <w:pStyle w:val="ndicedeilustraes"/>
         <w:tabs>
           <w:tab w:val="right" w:leader="dot" w:pos="9061"/>
@@ -2355,7 +2259,7 @@
       <w:r>
         <w:fldChar w:fldCharType="separate"/>
       </w:r>
-      <w:hyperlink w:anchor="_Toc177571974" w:history="1">
+      <w:hyperlink w:anchor="_Toc177573248" w:history="1">
         <w:r>
           <w:rPr>
             <w:rStyle w:val="Hiperligao"/>
@@ -2382,7 +2286,7 @@
             <w:noProof/>
             <w:webHidden/>
           </w:rPr>
-          <w:instrText xml:space="preserve"> PAGEREF _Toc177571974 \h </w:instrText>
+          <w:instrText xml:space="preserve"> PAGEREF _Toc177573248 \h </w:instrText>
         </w:r>
         <w:r>
           <w:rPr>
@@ -2414,17 +2318,13 @@
       </w:hyperlink>
     </w:p>
     <w:p>
+      <w:pPr>
+        <w:ind w:firstLine="0"/>
+      </w:pPr>
       <w:r>
         <w:fldChar w:fldCharType="end"/>
       </w:r>
     </w:p>
-    <w:p/>
-    <w:p/>
-    <w:p/>
-    <w:p/>
-    <w:p/>
-    <w:p/>
-    <w:p/>
     <w:p>
       <w:pPr>
         <w:spacing w:after="200" w:line="276" w:lineRule="auto"/>
@@ -2612,7 +2512,7 @@
       <w:pPr>
         <w:pStyle w:val="Ttulo1"/>
       </w:pPr>
-      <w:bookmarkStart w:id="0" w:name="_Toc177401312"/>
+      <w:bookmarkStart w:id="0" w:name="_Toc177573230"/>
       <w:r>
         <w:t>Introdução</w:t>
       </w:r>
@@ -2627,7 +2527,7 @@
       <w:pPr>
         <w:pStyle w:val="Ttulo2"/>
       </w:pPr>
-      <w:bookmarkStart w:id="1" w:name="_Toc177401313"/>
+      <w:bookmarkStart w:id="1" w:name="_Toc177573231"/>
       <w:r>
         <w:t>Objetivos</w:t>
       </w:r>
@@ -2642,7 +2542,7 @@
       <w:pPr>
         <w:pStyle w:val="Ttulo2"/>
       </w:pPr>
-      <w:bookmarkStart w:id="2" w:name="_Toc177401314"/>
+      <w:bookmarkStart w:id="2" w:name="_Toc177573232"/>
       <w:r>
         <w:t>Contexto</w:t>
       </w:r>
@@ -2709,7 +2609,7 @@
       <w:pPr>
         <w:pStyle w:val="Ttulo2"/>
       </w:pPr>
-      <w:bookmarkStart w:id="3" w:name="_Toc177401315"/>
+      <w:bookmarkStart w:id="3" w:name="_Toc177573233"/>
       <w:r>
         <w:t>Estrutura do documento</w:t>
       </w:r>
@@ -2822,7 +2722,7 @@
       <w:pPr>
         <w:pStyle w:val="Ttulo1"/>
       </w:pPr>
-      <w:bookmarkStart w:id="4" w:name="_Toc177401316"/>
+      <w:bookmarkStart w:id="4" w:name="_Toc177573234"/>
       <w:r>
         <w:t xml:space="preserve">Estado de </w:t>
       </w:r>
@@ -2859,7 +2759,7 @@
       <w:pPr>
         <w:pStyle w:val="Ttulo2"/>
       </w:pPr>
-      <w:bookmarkStart w:id="5" w:name="_Toc177401317"/>
+      <w:bookmarkStart w:id="5" w:name="_Toc177573235"/>
       <w:r>
         <w:t>Método Kanban</w:t>
       </w:r>
@@ -3031,7 +2931,7 @@
       <w:pPr>
         <w:pStyle w:val="Ttulo2"/>
       </w:pPr>
-      <w:bookmarkStart w:id="6" w:name="_Toc177401318"/>
+      <w:bookmarkStart w:id="6" w:name="_Toc177573236"/>
       <w:r>
         <w:lastRenderedPageBreak/>
         <w:t>Outras soluções</w:t>
@@ -3201,7 +3101,7 @@
       <w:pPr>
         <w:pStyle w:val="Ttulo1"/>
       </w:pPr>
-      <w:bookmarkStart w:id="7" w:name="_Toc177401319"/>
+      <w:bookmarkStart w:id="7" w:name="_Toc177573237"/>
       <w:r>
         <w:t xml:space="preserve">Trabalho </w:t>
       </w:r>
@@ -3222,7 +3122,7 @@
       <w:pPr>
         <w:pStyle w:val="Ttulo2"/>
       </w:pPr>
-      <w:bookmarkStart w:id="8" w:name="_Toc177401320"/>
+      <w:bookmarkStart w:id="8" w:name="_Toc177573238"/>
       <w:r>
         <w:t>Análise e especificações</w:t>
       </w:r>
@@ -3238,7 +3138,7 @@
       <w:pPr>
         <w:pStyle w:val="Ttulo3"/>
       </w:pPr>
-      <w:bookmarkStart w:id="9" w:name="_Toc177401321"/>
+      <w:bookmarkStart w:id="9" w:name="_Toc177573239"/>
       <w:r>
         <w:t>Requisitos funcionais</w:t>
       </w:r>
@@ -3532,7 +3432,7 @@
       <w:pPr>
         <w:pStyle w:val="Ttulo3"/>
       </w:pPr>
-      <w:bookmarkStart w:id="10" w:name="_Toc177401322"/>
+      <w:bookmarkStart w:id="10" w:name="_Toc177573240"/>
       <w:r>
         <w:t>Requisitos não funcionais</w:t>
       </w:r>
@@ -3664,7 +3564,7 @@
       <w:pPr>
         <w:pStyle w:val="Ttulo2"/>
       </w:pPr>
-      <w:bookmarkStart w:id="11" w:name="_Toc177401323"/>
+      <w:bookmarkStart w:id="11" w:name="_Toc177573241"/>
       <w:r>
         <w:lastRenderedPageBreak/>
         <w:t>Arquitetura da solução</w:t>
@@ -3675,7 +3575,7 @@
       <w:pPr>
         <w:pStyle w:val="Ttulo3"/>
       </w:pPr>
-      <w:bookmarkStart w:id="12" w:name="_Toc177401324"/>
+      <w:bookmarkStart w:id="12" w:name="_Toc177573242"/>
       <w:r>
         <w:t>MVC</w:t>
       </w:r>
@@ -4045,7 +3945,7 @@
       <w:pPr>
         <w:pStyle w:val="Ttulo3"/>
       </w:pPr>
-      <w:bookmarkStart w:id="13" w:name="_Toc177401325"/>
+      <w:bookmarkStart w:id="13" w:name="_Toc177573243"/>
       <w:r>
         <w:t xml:space="preserve">Arquitetura </w:t>
       </w:r>
@@ -4089,7 +3989,7 @@
         <w:pStyle w:val="Legenda"/>
         <w:jc w:val="center"/>
       </w:pPr>
-      <w:bookmarkStart w:id="14" w:name="_Toc177571974"/>
+      <w:bookmarkStart w:id="14" w:name="_Toc177573248"/>
       <w:r>
         <w:t xml:space="preserve">Figura </w:t>
       </w:r>
@@ -4145,7 +4045,7 @@
                     </pic:cNvPicPr>
                   </pic:nvPicPr>
                   <pic:blipFill>
-                    <a:blip r:embed="rId14" cstate="print">
+                    <a:blip r:embed="rId17" cstate="print">
                       <a:extLst>
                         <a:ext uri="{28A0092B-C50C-407E-A947-70E740481C1C}">
                           <a14:useLocalDpi xmlns:a14="http://schemas.microsoft.com/office/drawing/2010/main" val="0"/>
@@ -4212,7 +4112,7 @@
         <w:pStyle w:val="Ttulo2"/>
         <w:jc w:val="left"/>
       </w:pPr>
-      <w:bookmarkStart w:id="15" w:name="_Toc177401326"/>
+      <w:bookmarkStart w:id="15" w:name="_Toc177573244"/>
       <w:r>
         <w:lastRenderedPageBreak/>
         <w:t>Tecnologias utilizadas</w:t>
@@ -4427,59 +4327,66 @@
     <w:p>
       <w:pPr>
         <w:pStyle w:val="Ttulo1"/>
-      </w:pPr>
-      <w:bookmarkStart w:id="16" w:name="_Toc177401327"/>
+        <w:jc w:val="left"/>
+      </w:pPr>
+      <w:bookmarkStart w:id="16" w:name="_Toc177573245"/>
       <w:r>
         <w:t>Conclusão</w:t>
       </w:r>
       <w:bookmarkEnd w:id="16"/>
     </w:p>
-    <w:p/>
     <w:p>
       <w:pPr>
         <w:pStyle w:val="Ttulo2"/>
-      </w:pPr>
-      <w:bookmarkStart w:id="17" w:name="_Toc177401328"/>
+        <w:jc w:val="left"/>
+      </w:pPr>
+      <w:bookmarkStart w:id="17" w:name="_Toc177573246"/>
       <w:r>
         <w:t>Conclusão geral</w:t>
       </w:r>
       <w:bookmarkEnd w:id="17"/>
     </w:p>
     <w:p>
+      <w:pPr>
+        <w:jc w:val="left"/>
+      </w:pPr>
       <w:r>
         <w:t>Com um bocado de esforço é possível fazer o que for necessário.</w:t>
       </w:r>
     </w:p>
     <w:p>
+      <w:pPr>
+        <w:jc w:val="left"/>
+      </w:pPr>
       <w:r>
         <w:t>Neste estágio foram desenvolvidas várias competências relacionadas com programação web no geral, que serão úteis no futuro. Foi efetuado trabalho relacionado com o design de páginas, manuseamento de requests e operações CRUD.</w:t>
       </w:r>
     </w:p>
     <w:p>
       <w:pPr>
-        <w:rPr>
-          <w:b/>
-          <w:bCs/>
-        </w:rPr>
-      </w:pPr>
-      <w:r>
-        <w:rPr>
-          <w:b/>
-          <w:bCs/>
-        </w:rPr>
-        <w:t>Não dar opiniões</w:t>
-      </w:r>
-    </w:p>
-    <w:p>
-      <w:r>
-        <w:t>Devo: falar de que maneira a aplicação é útil. Dizer que o projeto é open source, e providenciar link do github.</w:t>
+        <w:jc w:val="left"/>
+      </w:pPr>
+      <w:r>
+        <w:t xml:space="preserve">Todo o projeto está disponível em </w:t>
+      </w:r>
+      <w:hyperlink r:id="rId18" w:history="1">
+        <w:r>
+          <w:rPr>
+            <w:rStyle w:val="Hiperligao"/>
+          </w:rPr>
+          <w:t>https://github.com/Deonap/taskApp</w:t>
+        </w:r>
+      </w:hyperlink>
+      <w:r>
+        <w:t>.</w:t>
       </w:r>
     </w:p>
     <w:p>
       <w:pPr>
         <w:pStyle w:val="Ttulo2"/>
-      </w:pPr>
-      <w:bookmarkStart w:id="18" w:name="_Toc177401329"/>
+        <w:jc w:val="left"/>
+      </w:pPr>
+      <w:bookmarkStart w:id="18" w:name="_Toc177573247"/>
       <w:r>
         <w:t>Trabalho futuro</w:t>
       </w:r>
@@ -4487,150 +4394,59 @@
     </w:p>
     <w:p>
       <w:pPr>
-        <w:ind w:left="708" w:firstLine="0"/>
-      </w:pPr>
-      <w:r>
-        <w:t>Falar coisas em que possa melhorar, ou que não tenham sido implementadas.</w:t>
-      </w:r>
-    </w:p>
-    <w:p>
-      <w:pPr>
         <w:spacing w:after="200" w:line="276" w:lineRule="auto"/>
-        <w:ind w:firstLine="0"/>
+        <w:ind w:left="360" w:firstLine="348"/>
         <w:jc w:val="left"/>
       </w:pPr>
       <w:r>
-        <w:br w:type="page"/>
-      </w:r>
-    </w:p>
-    <w:p>
-      <w:pPr>
-        <w:pStyle w:val="Ttulo1"/>
+        <w:t>O trabalho pode ser considerado não terminado. Há algumas maneiras para o complementar, como por exemplo:</w:t>
+      </w:r>
+    </w:p>
+    <w:p>
+      <w:pPr>
+        <w:pStyle w:val="PargrafodaLista"/>
         <w:numPr>
           <w:ilvl w:val="0"/>
-          <w:numId w:val="0"/>
+          <w:numId w:val="9"/>
         </w:numPr>
-      </w:pPr>
-    </w:p>
-    <w:p>
-      <w:pPr>
-        <w:pStyle w:val="Ttulo1"/>
-        <w:rPr>
-          <w:lang w:val="en-US"/>
-        </w:rPr>
-      </w:pPr>
-      <w:bookmarkStart w:id="19" w:name="_Toc177401330"/>
-      <w:proofErr w:type="spellStart"/>
-      <w:r>
-        <w:rPr>
-          <w:lang w:val="en-US"/>
-        </w:rPr>
-        <w:t>Bibliografia</w:t>
-      </w:r>
-      <w:bookmarkEnd w:id="19"/>
-      <w:proofErr w:type="spellEnd"/>
-    </w:p>
-    <w:p>
-      <w:pPr>
-        <w:rPr>
-          <w:lang w:val="en-US"/>
-        </w:rPr>
-      </w:pPr>
-    </w:p>
-    <w:p>
-      <w:pPr>
-        <w:pStyle w:val="Bibliografia"/>
-        <w:rPr>
-          <w:noProof/>
-        </w:rPr>
-      </w:pPr>
-      <w:r>
-        <w:fldChar w:fldCharType="begin"/>
-      </w:r>
-      <w:r>
-        <w:instrText xml:space="preserve"> BIBLIOGRAPHY  \l 2070 </w:instrText>
-      </w:r>
-      <w:r>
-        <w:fldChar w:fldCharType="separate"/>
-      </w:r>
-      <w:r>
-        <w:rPr>
-          <w:noProof/>
-        </w:rPr>
-        <w:t xml:space="preserve">Knuth, D. (1973). </w:t>
-      </w:r>
-      <w:r>
-        <w:rPr>
-          <w:i/>
-          <w:iCs/>
-          <w:noProof/>
-        </w:rPr>
-        <w:t>The Art of Computer Programming.</w:t>
-      </w:r>
-      <w:r>
-        <w:rPr>
-          <w:noProof/>
-        </w:rPr>
-        <w:t xml:space="preserve"> Adison Wesley.</w:t>
-      </w:r>
-    </w:p>
-    <w:p>
-      <w:pPr>
-        <w:pStyle w:val="Bibliografia"/>
-        <w:rPr>
-          <w:noProof/>
-          <w:lang w:val="pt-PT"/>
-        </w:rPr>
-      </w:pPr>
-      <w:r>
-        <w:rPr>
-          <w:noProof/>
-        </w:rPr>
-        <w:t>PennState Unive</w:t>
-      </w:r>
-      <w:r>
-        <w:rPr>
-          <w:noProof/>
-        </w:rPr>
-        <w:t xml:space="preserve">rsity Libraries. (15 de Março de 2017). </w:t>
-      </w:r>
-      <w:r>
-        <w:rPr>
-          <w:i/>
-          <w:iCs/>
-          <w:noProof/>
-        </w:rPr>
-        <w:t>APA Quick Citation Guide</w:t>
-      </w:r>
-      <w:r>
-        <w:rPr>
-          <w:noProof/>
-        </w:rPr>
-        <w:t xml:space="preserve">. </w:t>
-      </w:r>
-      <w:r>
-        <w:rPr>
-          <w:noProof/>
-          <w:lang w:val="pt-PT"/>
-        </w:rPr>
-        <w:t>Obtido de PennState University Libraries Web Site: http://guides.librari</w:t>
-      </w:r>
-      <w:r>
-        <w:rPr>
-          <w:noProof/>
-          <w:lang w:val="pt-PT"/>
-        </w:rPr>
-        <w:t>es.psu.edu/apaquickguide/intext</w:t>
-      </w:r>
-    </w:p>
-    <w:p>
-      <w:r>
-        <w:fldChar w:fldCharType="end"/>
+        <w:spacing w:after="200" w:line="276" w:lineRule="auto"/>
+        <w:jc w:val="left"/>
+      </w:pPr>
+      <w:r>
+        <w:t>Melhorar o tempo de resposta.</w:t>
+      </w:r>
+    </w:p>
+    <w:p>
+      <w:pPr>
+        <w:pStyle w:val="PargrafodaLista"/>
+        <w:numPr>
+          <w:ilvl w:val="0"/>
+          <w:numId w:val="9"/>
+        </w:numPr>
+        <w:spacing w:after="200" w:line="276" w:lineRule="auto"/>
+        <w:jc w:val="left"/>
+      </w:pPr>
+      <w:r>
+        <w:t>Implementar um melhor sistema de notificações.</w:t>
+      </w:r>
+    </w:p>
+    <w:p>
+      <w:pPr>
+        <w:pStyle w:val="PargrafodaLista"/>
+        <w:numPr>
+          <w:ilvl w:val="0"/>
+          <w:numId w:val="9"/>
+        </w:numPr>
+        <w:spacing w:after="200" w:line="276" w:lineRule="auto"/>
+        <w:jc w:val="left"/>
+      </w:pPr>
+      <w:r>
+        <w:t>Algumas mudanças na UI para melhorar a experiência do utilizador.</w:t>
       </w:r>
     </w:p>
     <w:sectPr>
-      <w:footerReference w:type="default" r:id="rId15"/>
-      <w:footerReference w:type="first" r:id="rId16"/>
+      <w:footerReference w:type="default" r:id="rId19"/>
+      <w:footerReference w:type="first" r:id="rId20"/>
       <w:pgSz w:w="11906" w:h="16838"/>
       <w:pgMar w:top="1418" w:right="1134" w:bottom="1134" w:left="1701" w:header="709" w:footer="709" w:gutter="0"/>
       <w:pgNumType w:start="1"/>
@@ -4700,6 +4516,7 @@
         <w:docPartUnique/>
       </w:docPartObj>
     </w:sdtPr>
+    <w:sdtEndPr/>
     <w:sdtContent>
       <w:p>
         <w:pPr>
@@ -4751,6 +4568,7 @@
         <w:docPartUnique/>
       </w:docPartObj>
     </w:sdtPr>
+    <w:sdtEndPr/>
     <w:sdtContent>
       <w:p>
         <w:pPr>
@@ -4791,6 +4609,7 @@
         <w:docPartUnique/>
       </w:docPartObj>
     </w:sdtPr>
+    <w:sdtEndPr/>
     <w:sdtContent>
       <w:p>
         <w:pPr>
@@ -5923,7 +5742,7 @@
   <w:abstractNum w:abstractNumId="10" w15:restartNumberingAfterBreak="0">
     <w:nsid w:val="647A6428"/>
     <w:multiLevelType w:val="hybridMultilevel"/>
-    <w:tmpl w:val="442817A8"/>
+    <w:tmpl w:val="017EB8FA"/>
     <w:lvl w:ilvl="0" w:tplc="08160001">
       <w:start w:val="1"/>
       <w:numFmt w:val="bullet"/>
@@ -6120,6 +5939,92 @@
     </w:lvl>
   </w:abstractNum>
   <w:abstractNum w:abstractNumId="12" w15:restartNumberingAfterBreak="0">
+    <w:nsid w:val="7A612170"/>
+    <w:multiLevelType w:val="hybridMultilevel"/>
+    <w:tmpl w:val="E9A610F4"/>
+    <w:lvl w:ilvl="0" w:tplc="0816000F">
+      <w:start w:val="1"/>
+      <w:numFmt w:val="decimal"/>
+      <w:lvlText w:val="%1."/>
+      <w:lvlJc w:val="left"/>
+      <w:pPr>
+        <w:ind w:left="1428" w:hanging="360"/>
+      </w:pPr>
+    </w:lvl>
+    <w:lvl w:ilvl="1" w:tplc="08160019" w:tentative="1">
+      <w:start w:val="1"/>
+      <w:numFmt w:val="lowerLetter"/>
+      <w:lvlText w:val="%2."/>
+      <w:lvlJc w:val="left"/>
+      <w:pPr>
+        <w:ind w:left="2148" w:hanging="360"/>
+      </w:pPr>
+    </w:lvl>
+    <w:lvl w:ilvl="2" w:tplc="0816001B" w:tentative="1">
+      <w:start w:val="1"/>
+      <w:numFmt w:val="lowerRoman"/>
+      <w:lvlText w:val="%3."/>
+      <w:lvlJc w:val="right"/>
+      <w:pPr>
+        <w:ind w:left="2868" w:hanging="180"/>
+      </w:pPr>
+    </w:lvl>
+    <w:lvl w:ilvl="3" w:tplc="0816000F" w:tentative="1">
+      <w:start w:val="1"/>
+      <w:numFmt w:val="decimal"/>
+      <w:lvlText w:val="%4."/>
+      <w:lvlJc w:val="left"/>
+      <w:pPr>
+        <w:ind w:left="3588" w:hanging="360"/>
+      </w:pPr>
+    </w:lvl>
+    <w:lvl w:ilvl="4" w:tplc="08160019" w:tentative="1">
+      <w:start w:val="1"/>
+      <w:numFmt w:val="lowerLetter"/>
+      <w:lvlText w:val="%5."/>
+      <w:lvlJc w:val="left"/>
+      <w:pPr>
+        <w:ind w:left="4308" w:hanging="360"/>
+      </w:pPr>
+    </w:lvl>
+    <w:lvl w:ilvl="5" w:tplc="0816001B" w:tentative="1">
+      <w:start w:val="1"/>
+      <w:numFmt w:val="lowerRoman"/>
+      <w:lvlText w:val="%6."/>
+      <w:lvlJc w:val="right"/>
+      <w:pPr>
+        <w:ind w:left="5028" w:hanging="180"/>
+      </w:pPr>
+    </w:lvl>
+    <w:lvl w:ilvl="6" w:tplc="0816000F" w:tentative="1">
+      <w:start w:val="1"/>
+      <w:numFmt w:val="decimal"/>
+      <w:lvlText w:val="%7."/>
+      <w:lvlJc w:val="left"/>
+      <w:pPr>
+        <w:ind w:left="5748" w:hanging="360"/>
+      </w:pPr>
+    </w:lvl>
+    <w:lvl w:ilvl="7" w:tplc="08160019" w:tentative="1">
+      <w:start w:val="1"/>
+      <w:numFmt w:val="lowerLetter"/>
+      <w:lvlText w:val="%8."/>
+      <w:lvlJc w:val="left"/>
+      <w:pPr>
+        <w:ind w:left="6468" w:hanging="360"/>
+      </w:pPr>
+    </w:lvl>
+    <w:lvl w:ilvl="8" w:tplc="0816001B" w:tentative="1">
+      <w:start w:val="1"/>
+      <w:numFmt w:val="lowerRoman"/>
+      <w:lvlText w:val="%9."/>
+      <w:lvlJc w:val="right"/>
+      <w:pPr>
+        <w:ind w:left="7188" w:hanging="180"/>
+      </w:pPr>
+    </w:lvl>
+  </w:abstractNum>
+  <w:abstractNum w:abstractNumId="13" w15:restartNumberingAfterBreak="0">
     <w:nsid w:val="7B6F234A"/>
     <w:multiLevelType w:val="hybridMultilevel"/>
     <w:tmpl w:val="E86C3876"/>
@@ -6248,7 +6153,7 @@
     <w:abstractNumId w:val="5"/>
   </w:num>
   <w:num w:numId="6" w16cid:durableId="1325235878">
-    <w:abstractNumId w:val="12"/>
+    <w:abstractNumId w:val="13"/>
   </w:num>
   <w:num w:numId="7" w16cid:durableId="1958222333">
     <w:abstractNumId w:val="4"/>
@@ -6270,6 +6175,9 @@
   </w:num>
   <w:num w:numId="13" w16cid:durableId="505437005">
     <w:abstractNumId w:val="9"/>
+  </w:num>
+  <w:num w:numId="14" w16cid:durableId="1440642595">
+    <w:abstractNumId w:val="12"/>
   </w:num>
 </w:numbering>
 </file>
@@ -7264,6 +7172,28 @@
     <w:unhideWhenUsed/>
     <w:rsid w:val="00B547BD"/>
   </w:style>
+  <w:style w:type="character" w:styleId="MenoNoResolvida">
+    <w:name w:val="Unresolved Mention"/>
+    <w:basedOn w:val="Tipodeletrapredefinidodopargrafo"/>
+    <w:uiPriority w:val="99"/>
+    <w:rsid w:val="00080613"/>
+    <w:rPr>
+      <w:color w:val="605E5C"/>
+      <w:shd w:val="clear" w:color="auto" w:fill="E1DFDD"/>
+    </w:rPr>
+  </w:style>
+  <w:style w:type="character" w:styleId="Hiperligaovisitada">
+    <w:name w:val="FollowedHyperlink"/>
+    <w:basedOn w:val="Tipodeletrapredefinidodopargrafo"/>
+    <w:uiPriority w:val="99"/>
+    <w:semiHidden/>
+    <w:unhideWhenUsed/>
+    <w:rsid w:val="00080613"/>
+    <w:rPr>
+      <w:color w:val="800080" w:themeColor="followedHyperlink"/>
+      <w:u w:val="single"/>
+    </w:rPr>
+  </w:style>
 </w:styles>
 </file>
 
@@ -7594,10 +7524,221 @@
 </b:Sources>
 </file>
 
+<file path=customXml/item2.xml><?xml version="1.0" encoding="utf-8"?>
+<ct:contentTypeSchema xmlns:ct="http://schemas.microsoft.com/office/2006/metadata/contentType" xmlns:ma="http://schemas.microsoft.com/office/2006/metadata/properties/metaAttributes" ct:_="" ma:_="" ma:contentTypeName="Document" ma:contentTypeID="0x010100A143A52009069D4196F3601CF4F26840" ma:contentTypeVersion="5" ma:contentTypeDescription="Create a new document." ma:contentTypeScope="" ma:versionID="3db96f156108612a427575e8f0fc14de">
+  <xsd:schema xmlns:xsd="http://www.w3.org/2001/XMLSchema" xmlns:xs="http://www.w3.org/2001/XMLSchema" xmlns:p="http://schemas.microsoft.com/office/2006/metadata/properties" xmlns:ns3="c5c7693e-7a9a-4194-82be-0fe4d2dac9f2" targetNamespace="http://schemas.microsoft.com/office/2006/metadata/properties" ma:root="true" ma:fieldsID="bf08d23b40e0f02f6cce8ed94c3691e6" ns3:_="">
+    <xsd:import namespace="c5c7693e-7a9a-4194-82be-0fe4d2dac9f2"/>
+    <xsd:element name="properties">
+      <xsd:complexType>
+        <xsd:sequence>
+          <xsd:element name="documentManagement">
+            <xsd:complexType>
+              <xsd:all>
+                <xsd:element ref="ns3:MediaServiceMetadata" minOccurs="0"/>
+                <xsd:element ref="ns3:MediaServiceFastMetadata" minOccurs="0"/>
+                <xsd:element ref="ns3:MediaServiceAutoKeyPoints" minOccurs="0"/>
+                <xsd:element ref="ns3:MediaServiceKeyPoints" minOccurs="0"/>
+                <xsd:element ref="ns3:_activity" minOccurs="0"/>
+              </xsd:all>
+            </xsd:complexType>
+          </xsd:element>
+        </xsd:sequence>
+      </xsd:complexType>
+    </xsd:element>
+  </xsd:schema>
+  <xsd:schema xmlns:xsd="http://www.w3.org/2001/XMLSchema" xmlns:xs="http://www.w3.org/2001/XMLSchema" xmlns:dms="http://schemas.microsoft.com/office/2006/documentManagement/types" xmlns:pc="http://schemas.microsoft.com/office/infopath/2007/PartnerControls" targetNamespace="c5c7693e-7a9a-4194-82be-0fe4d2dac9f2" elementFormDefault="qualified">
+    <xsd:import namespace="http://schemas.microsoft.com/office/2006/documentManagement/types"/>
+    <xsd:import namespace="http://schemas.microsoft.com/office/infopath/2007/PartnerControls"/>
+    <xsd:element name="MediaServiceMetadata" ma:index="8" nillable="true" ma:displayName="MediaServiceMetadata" ma:hidden="true" ma:internalName="MediaServiceMetadata" ma:readOnly="true">
+      <xsd:simpleType>
+        <xsd:restriction base="dms:Note"/>
+      </xsd:simpleType>
+    </xsd:element>
+    <xsd:element name="MediaServiceFastMetadata" ma:index="9" nillable="true" ma:displayName="MediaServiceFastMetadata" ma:hidden="true" ma:internalName="MediaServiceFastMetadata" ma:readOnly="true">
+      <xsd:simpleType>
+        <xsd:restriction base="dms:Note"/>
+      </xsd:simpleType>
+    </xsd:element>
+    <xsd:element name="MediaServiceAutoKeyPoints" ma:index="10" nillable="true" ma:displayName="MediaServiceAutoKeyPoints" ma:hidden="true" ma:internalName="MediaServiceAutoKeyPoints" ma:readOnly="true">
+      <xsd:simpleType>
+        <xsd:restriction base="dms:Note"/>
+      </xsd:simpleType>
+    </xsd:element>
+    <xsd:element name="MediaServiceKeyPoints" ma:index="11" nillable="true" ma:displayName="KeyPoints" ma:internalName="MediaServiceKeyPoints" ma:readOnly="true">
+      <xsd:simpleType>
+        <xsd:restriction base="dms:Note">
+          <xsd:maxLength value="255"/>
+        </xsd:restriction>
+      </xsd:simpleType>
+    </xsd:element>
+    <xsd:element name="_activity" ma:index="12" nillable="true" ma:displayName="_activity" ma:hidden="true" ma:internalName="_activity">
+      <xsd:simpleType>
+        <xsd:restriction base="dms:Note"/>
+      </xsd:simpleType>
+    </xsd:element>
+  </xsd:schema>
+  <xsd:schema xmlns="http://schemas.openxmlformats.org/package/2006/metadata/core-properties" xmlns:xsd="http://www.w3.org/2001/XMLSchema" xmlns:xsi="http://www.w3.org/2001/XMLSchema-instance" xmlns:dc="http://purl.org/dc/elements/1.1/" xmlns:dcterms="http://purl.org/dc/terms/" xmlns:odoc="http://schemas.microsoft.com/internal/obd" targetNamespace="http://schemas.openxmlformats.org/package/2006/metadata/core-properties" elementFormDefault="qualified" attributeFormDefault="unqualified" blockDefault="#all">
+    <xsd:import namespace="http://purl.org/dc/elements/1.1/" schemaLocation="http://dublincore.org/schemas/xmls/qdc/2003/04/02/dc.xsd"/>
+    <xsd:import namespace="http://purl.org/dc/terms/" schemaLocation="http://dublincore.org/schemas/xmls/qdc/2003/04/02/dcterms.xsd"/>
+    <xsd:element name="coreProperties" type="CT_coreProperties"/>
+    <xsd:complexType name="CT_coreProperties">
+      <xsd:all>
+        <xsd:element ref="dc:creator" minOccurs="0" maxOccurs="1"/>
+        <xsd:element ref="dcterms:created" minOccurs="0" maxOccurs="1"/>
+        <xsd:element ref="dc:identifier" minOccurs="0" maxOccurs="1"/>
+        <xsd:element name="contentType" minOccurs="0" maxOccurs="1" type="xsd:string" ma:index="0" ma:displayName="Content Type"/>
+        <xsd:element ref="dc:title" minOccurs="0" maxOccurs="1" ma:index="4" ma:displayName="Title"/>
+        <xsd:element ref="dc:subject" minOccurs="0" maxOccurs="1"/>
+        <xsd:element ref="dc:description" minOccurs="0" maxOccurs="1"/>
+        <xsd:element name="keywords" minOccurs="0" maxOccurs="1" type="xsd:string"/>
+        <xsd:element ref="dc:language" minOccurs="0" maxOccurs="1"/>
+        <xsd:element name="category" minOccurs="0" maxOccurs="1" type="xsd:string"/>
+        <xsd:element name="version" minOccurs="0" maxOccurs="1" type="xsd:string"/>
+        <xsd:element name="revision" minOccurs="0" maxOccurs="1" type="xsd:string">
+          <xsd:annotation>
+            <xsd:documentation>
+                        This value indicates the number of saves or revisions. The application is responsible for updating this value after each revision.
+                    </xsd:documentation>
+          </xsd:annotation>
+        </xsd:element>
+        <xsd:element name="lastModifiedBy" minOccurs="0" maxOccurs="1" type="xsd:string"/>
+        <xsd:element ref="dcterms:modified" minOccurs="0" maxOccurs="1"/>
+        <xsd:element name="contentStatus" minOccurs="0" maxOccurs="1" type="xsd:string"/>
+      </xsd:all>
+    </xsd:complexType>
+  </xsd:schema>
+  <xs:schema xmlns:pc="http://schemas.microsoft.com/office/infopath/2007/PartnerControls" xmlns:xs="http://www.w3.org/2001/XMLSchema" targetNamespace="http://schemas.microsoft.com/office/infopath/2007/PartnerControls" elementFormDefault="qualified" attributeFormDefault="unqualified">
+    <xs:element name="Person">
+      <xs:complexType>
+        <xs:sequence>
+          <xs:element ref="pc:DisplayName" minOccurs="0"/>
+          <xs:element ref="pc:AccountId" minOccurs="0"/>
+          <xs:element ref="pc:AccountType" minOccurs="0"/>
+        </xs:sequence>
+      </xs:complexType>
+    </xs:element>
+    <xs:element name="DisplayName" type="xs:string"/>
+    <xs:element name="AccountId" type="xs:string"/>
+    <xs:element name="AccountType" type="xs:string"/>
+    <xs:element name="BDCAssociatedEntity">
+      <xs:complexType>
+        <xs:sequence>
+          <xs:element ref="pc:BDCEntity" minOccurs="0" maxOccurs="unbounded"/>
+        </xs:sequence>
+        <xs:attribute ref="pc:EntityNamespace"/>
+        <xs:attribute ref="pc:EntityName"/>
+        <xs:attribute ref="pc:SystemInstanceName"/>
+        <xs:attribute ref="pc:AssociationName"/>
+      </xs:complexType>
+    </xs:element>
+    <xs:attribute name="EntityNamespace" type="xs:string"/>
+    <xs:attribute name="EntityName" type="xs:string"/>
+    <xs:attribute name="SystemInstanceName" type="xs:string"/>
+    <xs:attribute name="AssociationName" type="xs:string"/>
+    <xs:element name="BDCEntity">
+      <xs:complexType>
+        <xs:sequence>
+          <xs:element ref="pc:EntityDisplayName" minOccurs="0"/>
+          <xs:element ref="pc:EntityInstanceReference" minOccurs="0"/>
+          <xs:element ref="pc:EntityId1" minOccurs="0"/>
+          <xs:element ref="pc:EntityId2" minOccurs="0"/>
+          <xs:element ref="pc:EntityId3" minOccurs="0"/>
+          <xs:element ref="pc:EntityId4" minOccurs="0"/>
+          <xs:element ref="pc:EntityId5" minOccurs="0"/>
+        </xs:sequence>
+      </xs:complexType>
+    </xs:element>
+    <xs:element name="EntityDisplayName" type="xs:string"/>
+    <xs:element name="EntityInstanceReference" type="xs:string"/>
+    <xs:element name="EntityId1" type="xs:string"/>
+    <xs:element name="EntityId2" type="xs:string"/>
+    <xs:element name="EntityId3" type="xs:string"/>
+    <xs:element name="EntityId4" type="xs:string"/>
+    <xs:element name="EntityId5" type="xs:string"/>
+    <xs:element name="Terms">
+      <xs:complexType>
+        <xs:sequence>
+          <xs:element ref="pc:TermInfo" minOccurs="0" maxOccurs="unbounded"/>
+        </xs:sequence>
+      </xs:complexType>
+    </xs:element>
+    <xs:element name="TermInfo">
+      <xs:complexType>
+        <xs:sequence>
+          <xs:element ref="pc:TermName" minOccurs="0"/>
+          <xs:element ref="pc:TermId" minOccurs="0"/>
+        </xs:sequence>
+      </xs:complexType>
+    </xs:element>
+    <xs:element name="TermName" type="xs:string"/>
+    <xs:element name="TermId" type="xs:string"/>
+  </xs:schema>
+</ct:contentTypeSchema>
+</file>
+
+<file path=customXml/item3.xml><?xml version="1.0" encoding="utf-8"?>
+<?mso-contentType ?>
+<FormTemplates xmlns="http://schemas.microsoft.com/sharepoint/v3/contenttype/forms">
+  <Display>DocumentLibraryForm</Display>
+  <Edit>DocumentLibraryForm</Edit>
+  <New>DocumentLibraryForm</New>
+</FormTemplates>
+</file>
+
+<file path=customXml/item4.xml><?xml version="1.0" encoding="utf-8"?>
+<p:properties xmlns:p="http://schemas.microsoft.com/office/2006/metadata/properties" xmlns:xsi="http://www.w3.org/2001/XMLSchema-instance" xmlns:pc="http://schemas.microsoft.com/office/infopath/2007/PartnerControls">
+  <documentManagement>
+    <_activity xmlns="c5c7693e-7a9a-4194-82be-0fe4d2dac9f2" xsi:nil="true"/>
+  </documentManagement>
+</p:properties>
+</file>
+
 <file path=customXml/itemProps1.xml><?xml version="1.0" encoding="utf-8"?>
 <ds:datastoreItem xmlns:ds="http://schemas.openxmlformats.org/officeDocument/2006/customXml" ds:itemID="{5F6DEB3F-09EB-1341-9D13-1ECD9CEE4FC1}">
   <ds:schemaRefs>
     <ds:schemaRef ds:uri="http://schemas.openxmlformats.org/officeDocument/2006/bibliography"/>
   </ds:schemaRefs>
 </ds:datastoreItem>
+</file>
+
+<file path=customXml/itemProps2.xml><?xml version="1.0" encoding="utf-8"?>
+<ds:datastoreItem xmlns:ds="http://schemas.openxmlformats.org/officeDocument/2006/customXml" ds:itemID="{AD302ED8-38BE-40ED-8019-FEE2EB9B4FBF}">
+  <ds:schemaRefs>
+    <ds:schemaRef ds:uri="http://schemas.microsoft.com/office/2006/metadata/contentType"/>
+    <ds:schemaRef ds:uri="http://schemas.microsoft.com/office/2006/metadata/properties/metaAttributes"/>
+    <ds:schemaRef ds:uri="http://www.w3.org/2001/XMLSchema"/>
+    <ds:schemaRef ds:uri="http://schemas.microsoft.com/office/2006/metadata/properties"/>
+    <ds:schemaRef ds:uri="c5c7693e-7a9a-4194-82be-0fe4d2dac9f2"/>
+    <ds:schemaRef ds:uri="http://schemas.microsoft.com/office/2006/documentManagement/types"/>
+    <ds:schemaRef ds:uri="http://schemas.microsoft.com/office/infopath/2007/PartnerControls"/>
+    <ds:schemaRef ds:uri="http://schemas.openxmlformats.org/package/2006/metadata/core-properties"/>
+    <ds:schemaRef ds:uri="http://purl.org/dc/elements/1.1/"/>
+    <ds:schemaRef ds:uri="http://purl.org/dc/terms/"/>
+    <ds:schemaRef ds:uri="http://schemas.microsoft.com/internal/obd"/>
+  </ds:schemaRefs>
+</ds:datastoreItem>
+</file>
+
+<file path=customXml/itemProps3.xml><?xml version="1.0" encoding="utf-8"?>
+<ds:datastoreItem xmlns:ds="http://schemas.openxmlformats.org/officeDocument/2006/customXml" ds:itemID="{7202CE24-452B-450B-81A5-455F4F7F5DBB}">
+  <ds:schemaRefs>
+    <ds:schemaRef ds:uri="http://schemas.microsoft.com/sharepoint/v3/contenttype/forms"/>
+  </ds:schemaRefs>
+</ds:datastoreItem>
+</file>
+
+<file path=customXml/itemProps4.xml><?xml version="1.0" encoding="utf-8"?>
+<ds:datastoreItem xmlns:ds="http://schemas.openxmlformats.org/officeDocument/2006/customXml" ds:itemID="{3B53B90B-CCE6-4104-9C72-45D37EA71885}">
+  <ds:schemaRefs>
+    <ds:schemaRef ds:uri="http://schemas.openxmlformats.org/package/2006/metadata/core-properties"/>
+    <ds:schemaRef ds:uri="http://schemas.microsoft.com/office/2006/metadata/properties"/>
+    <ds:schemaRef ds:uri="http://purl.org/dc/dcmitype/"/>
+    <ds:schemaRef ds:uri="http://schemas.microsoft.com/office/infopath/2007/PartnerControls"/>
+    <ds:schemaRef ds:uri="http://schemas.microsoft.com/office/2006/documentManagement/types"/>
+    <ds:schemaRef ds:uri="http://www.w3.org/XML/1998/namespace"/>
+    <ds:schemaRef ds:uri="c5c7693e-7a9a-4194-82be-0fe4d2dac9f2"/>
+    <ds:schemaRef ds:uri="http://purl.org/dc/terms/"/>
+    <ds:schemaRef ds:uri="http://purl.org/dc/elements/1.1/"/>
+  </ds:schemaRefs>
+</ds:datastoreItem>
 </file>
</xml_diff>